<commit_message>
add new in chapter1
</commit_message>
<xml_diff>
--- a/дисертация_4/final/glava1_new_best_red Барышев 1.docx
+++ b/дисертация_4/final/glava1_new_best_red Барышев 1.docx
@@ -584,7 +584,7 @@
           <v:shape id="_x0000_i1025" type="#_x0000_t75" style="width:183pt;height:138.75pt" o:ole="">
             <v:imagedata r:id="rId9" o:title=""/>
           </v:shape>
-          <o:OLEObject Type="Embed" ProgID="Equation.DSMT4" ShapeID="_x0000_i1025" DrawAspect="Content" ObjectID="_1601057681" r:id="rId10"/>
+          <o:OLEObject Type="Embed" ProgID="Equation.DSMT4" ShapeID="_x0000_i1025" DrawAspect="Content" ObjectID="_1601071402" r:id="rId10"/>
         </w:object>
       </w:r>
       <w:r>
@@ -641,7 +641,7 @@
           <v:shape id="_x0000_i1026" type="#_x0000_t75" style="width:178.5pt;height:135.75pt" o:ole="">
             <v:imagedata r:id="rId11" o:title=""/>
           </v:shape>
-          <o:OLEObject Type="Embed" ProgID="Equation.DSMT4" ShapeID="_x0000_i1026" DrawAspect="Content" ObjectID="_1601057682" r:id="rId12"/>
+          <o:OLEObject Type="Embed" ProgID="Equation.DSMT4" ShapeID="_x0000_i1026" DrawAspect="Content" ObjectID="_1601071403" r:id="rId12"/>
         </w:object>
       </w:r>
       <w:r>
@@ -704,7 +704,7 @@
           <v:shape id="_x0000_i1027" type="#_x0000_t75" style="width:18pt;height:18.75pt" o:ole="">
             <v:imagedata r:id="rId13" o:title=""/>
           </v:shape>
-          <o:OLEObject Type="Embed" ProgID="Equation.DSMT4" ShapeID="_x0000_i1027" DrawAspect="Content" ObjectID="_1601057683" r:id="rId14"/>
+          <o:OLEObject Type="Embed" ProgID="Equation.DSMT4" ShapeID="_x0000_i1027" DrawAspect="Content" ObjectID="_1601071404" r:id="rId14"/>
         </w:object>
       </w:r>
       <w:r>
@@ -721,7 +721,7 @@
           <v:shape id="_x0000_i1028" type="#_x0000_t75" style="width:77.25pt;height:18.75pt" o:ole="">
             <v:imagedata r:id="rId15" o:title=""/>
           </v:shape>
-          <o:OLEObject Type="Embed" ProgID="Equation.DSMT4" ShapeID="_x0000_i1028" DrawAspect="Content" ObjectID="_1601057684" r:id="rId16"/>
+          <o:OLEObject Type="Embed" ProgID="Equation.DSMT4" ShapeID="_x0000_i1028" DrawAspect="Content" ObjectID="_1601071405" r:id="rId16"/>
         </w:object>
       </w:r>
       <w:r>
@@ -738,7 +738,7 @@
           <v:shape id="_x0000_i1029" type="#_x0000_t75" style="width:51.75pt;height:18pt" o:ole="">
             <v:imagedata r:id="rId17" o:title=""/>
           </v:shape>
-          <o:OLEObject Type="Embed" ProgID="Equation.DSMT4" ShapeID="_x0000_i1029" DrawAspect="Content" ObjectID="_1601057685" r:id="rId18"/>
+          <o:OLEObject Type="Embed" ProgID="Equation.DSMT4" ShapeID="_x0000_i1029" DrawAspect="Content" ObjectID="_1601071406" r:id="rId18"/>
         </w:object>
       </w:r>
       <w:r>
@@ -758,7 +758,7 @@
           <v:shape id="_x0000_i1030" type="#_x0000_t75" style="width:32.25pt;height:18pt" o:ole="">
             <v:imagedata r:id="rId19" o:title=""/>
           </v:shape>
-          <o:OLEObject Type="Embed" ProgID="Equation.DSMT4" ShapeID="_x0000_i1030" DrawAspect="Content" ObjectID="_1601057686" r:id="rId20"/>
+          <o:OLEObject Type="Embed" ProgID="Equation.DSMT4" ShapeID="_x0000_i1030" DrawAspect="Content" ObjectID="_1601071407" r:id="rId20"/>
         </w:object>
       </w:r>
       <w:r>
@@ -811,7 +811,7 @@
           <v:shape id="_x0000_i1031" type="#_x0000_t75" style="width:94.5pt;height:45pt" o:ole="">
             <v:imagedata r:id="rId21" o:title=""/>
           </v:shape>
-          <o:OLEObject Type="Embed" ProgID="Equation.DSMT4" ShapeID="_x0000_i1031" DrawAspect="Content" ObjectID="_1601057687" r:id="rId22"/>
+          <o:OLEObject Type="Embed" ProgID="Equation.DSMT4" ShapeID="_x0000_i1031" DrawAspect="Content" ObjectID="_1601071408" r:id="rId22"/>
         </w:object>
       </w:r>
       <w:r>
@@ -1727,7 +1727,7 @@
           <v:shape id="_x0000_i1071" type="#_x0000_t75" style="width:132.75pt;height:21pt" o:ole="">
             <v:imagedata r:id="rId24" o:title=""/>
           </v:shape>
-          <o:OLEObject Type="Embed" ProgID="Equation.DSMT4" ShapeID="_x0000_i1071" DrawAspect="Content" ObjectID="_1601057688" r:id="rId25"/>
+          <o:OLEObject Type="Embed" ProgID="Equation.DSMT4" ShapeID="_x0000_i1071" DrawAspect="Content" ObjectID="_1601071409" r:id="rId25"/>
         </w:object>
       </w:r>
       <w:r>
@@ -2383,7 +2383,7 @@
           <v:shape id="_x0000_i1072" type="#_x0000_t75" style="width:180pt;height:39.75pt" o:ole="">
             <v:imagedata r:id="rId26" o:title=""/>
           </v:shape>
-          <o:OLEObject Type="Embed" ProgID="Equation.DSMT4" ShapeID="_x0000_i1072" DrawAspect="Content" ObjectID="_1601057689" r:id="rId27"/>
+          <o:OLEObject Type="Embed" ProgID="Equation.DSMT4" ShapeID="_x0000_i1072" DrawAspect="Content" ObjectID="_1601071410" r:id="rId27"/>
         </w:object>
       </w:r>
       <w:r>
@@ -2881,7 +2881,7 @@
           <v:shape id="_x0000_i1032" type="#_x0000_t75" style="width:271.5pt;height:32.25pt" o:ole="">
             <v:imagedata r:id="rId29" o:title=""/>
           </v:shape>
-          <o:OLEObject Type="Embed" ProgID="Equation.DSMT4" ShapeID="_x0000_i1032" DrawAspect="Content" ObjectID="_1601057690" r:id="rId30"/>
+          <o:OLEObject Type="Embed" ProgID="Equation.DSMT4" ShapeID="_x0000_i1032" DrawAspect="Content" ObjectID="_1601071411" r:id="rId30"/>
         </w:object>
       </w:r>
     </w:p>
@@ -2897,7 +2897,7 @@
           <v:shape id="_x0000_i1033" type="#_x0000_t75" style="width:25.5pt;height:18.75pt" o:ole="">
             <v:imagedata r:id="rId31" o:title=""/>
           </v:shape>
-          <o:OLEObject Type="Embed" ProgID="Equation.DSMT4" ShapeID="_x0000_i1033" DrawAspect="Content" ObjectID="_1601057691" r:id="rId32"/>
+          <o:OLEObject Type="Embed" ProgID="Equation.DSMT4" ShapeID="_x0000_i1033" DrawAspect="Content" ObjectID="_1601071412" r:id="rId32"/>
         </w:object>
       </w:r>
       <w:r>
@@ -2968,7 +2968,7 @@
           <v:shape id="_x0000_i1034" type="#_x0000_t75" style="width:149.25pt;height:18.75pt" o:ole="">
             <v:imagedata r:id="rId33" o:title=""/>
           </v:shape>
-          <o:OLEObject Type="Embed" ProgID="Equation.DSMT4" ShapeID="_x0000_i1034" DrawAspect="Content" ObjectID="_1601057692" r:id="rId34"/>
+          <o:OLEObject Type="Embed" ProgID="Equation.DSMT4" ShapeID="_x0000_i1034" DrawAspect="Content" ObjectID="_1601071413" r:id="rId34"/>
         </w:object>
       </w:r>
       <w:r>
@@ -3004,7 +3004,7 @@
           <v:shape id="_x0000_i1035" type="#_x0000_t75" style="width:89.25pt;height:18.75pt" o:ole="">
             <v:imagedata r:id="rId35" o:title=""/>
           </v:shape>
-          <o:OLEObject Type="Embed" ProgID="Equation.DSMT4" ShapeID="_x0000_i1035" DrawAspect="Content" ObjectID="_1601057693" r:id="rId36"/>
+          <o:OLEObject Type="Embed" ProgID="Equation.DSMT4" ShapeID="_x0000_i1035" DrawAspect="Content" ObjectID="_1601071414" r:id="rId36"/>
         </w:object>
       </w:r>
       <w:r>
@@ -3111,7 +3111,7 @@
           <v:shape id="_x0000_i1036" type="#_x0000_t75" style="width:27.75pt;height:16.5pt" o:ole="">
             <v:imagedata r:id="rId37" o:title=""/>
           </v:shape>
-          <o:OLEObject Type="Embed" ProgID="Equation.DSMT4" ShapeID="_x0000_i1036" DrawAspect="Content" ObjectID="_1601057694" r:id="rId38"/>
+          <o:OLEObject Type="Embed" ProgID="Equation.DSMT4" ShapeID="_x0000_i1036" DrawAspect="Content" ObjectID="_1601071415" r:id="rId38"/>
         </w:object>
       </w:r>
       <w:r>
@@ -3130,7 +3130,7 @@
           <v:shape id="_x0000_i1037" type="#_x0000_t75" style="width:154.5pt;height:19.5pt" o:ole="">
             <v:imagedata r:id="rId39" o:title=""/>
           </v:shape>
-          <o:OLEObject Type="Embed" ProgID="Equation.DSMT4" ShapeID="_x0000_i1037" DrawAspect="Content" ObjectID="_1601057695" r:id="rId40"/>
+          <o:OLEObject Type="Embed" ProgID="Equation.DSMT4" ShapeID="_x0000_i1037" DrawAspect="Content" ObjectID="_1601071416" r:id="rId40"/>
         </w:object>
       </w:r>
     </w:p>
@@ -3559,7 +3559,7 @@
           <v:shape id="_x0000_i1073" type="#_x0000_t75" style="width:82.5pt;height:18.75pt" o:ole="">
             <v:imagedata r:id="rId41" o:title=""/>
           </v:shape>
-          <o:OLEObject Type="Embed" ProgID="Equation.DSMT4" ShapeID="_x0000_i1073" DrawAspect="Content" ObjectID="_1601057696" r:id="rId42"/>
+          <o:OLEObject Type="Embed" ProgID="Equation.DSMT4" ShapeID="_x0000_i1073" DrawAspect="Content" ObjectID="_1601071417" r:id="rId42"/>
         </w:object>
       </w:r>
       <w:r>
@@ -3576,7 +3576,7 @@
           <v:shape id="_x0000_i1074" type="#_x0000_t75" style="width:290.25pt;height:35.25pt" o:ole="">
             <v:imagedata r:id="rId43" o:title=""/>
           </v:shape>
-          <o:OLEObject Type="Embed" ProgID="Equation.DSMT4" ShapeID="_x0000_i1074" DrawAspect="Content" ObjectID="_1601057697" r:id="rId44"/>
+          <o:OLEObject Type="Embed" ProgID="Equation.DSMT4" ShapeID="_x0000_i1074" DrawAspect="Content" ObjectID="_1601071418" r:id="rId44"/>
         </w:object>
       </w:r>
       <w:r>
@@ -3662,7 +3662,7 @@
           <v:shape id="_x0000_i1075" type="#_x0000_t75" style="width:338.25pt;height:35.25pt" o:ole="">
             <v:imagedata r:id="rId45" o:title=""/>
           </v:shape>
-          <o:OLEObject Type="Embed" ProgID="Equation.DSMT4" ShapeID="_x0000_i1075" DrawAspect="Content" ObjectID="_1601057698" r:id="rId46"/>
+          <o:OLEObject Type="Embed" ProgID="Equation.DSMT4" ShapeID="_x0000_i1075" DrawAspect="Content" ObjectID="_1601071419" r:id="rId46"/>
         </w:object>
       </w:r>
       <w:r>
@@ -4593,7 +4593,7 @@
           <v:shape id="_x0000_i1038" type="#_x0000_t75" style="width:45pt;height:16.5pt" o:ole="">
             <v:imagedata r:id="rId47" o:title=""/>
           </v:shape>
-          <o:OLEObject Type="Embed" ProgID="Equation.DSMT4" ShapeID="_x0000_i1038" DrawAspect="Content" ObjectID="_1601057699" r:id="rId48"/>
+          <o:OLEObject Type="Embed" ProgID="Equation.DSMT4" ShapeID="_x0000_i1038" DrawAspect="Content" ObjectID="_1601071420" r:id="rId48"/>
         </w:object>
       </w:r>
       <w:r>
@@ -4665,9 +4665,20 @@
       <w:r>
         <w:rPr>
           <w:szCs w:val="24"/>
-          <w:highlight w:val="red"/>
-        </w:rPr>
-        <w:t>направление угла</w:t>
+        </w:rPr>
+        <w:t xml:space="preserve">направление </w:t>
+      </w:r>
+      <w:r>
+        <w:rPr>
+          <w:szCs w:val="24"/>
+        </w:rPr>
+        <w:t xml:space="preserve">поворота </w:t>
+      </w:r>
+      <w:r>
+        <w:rPr>
+          <w:szCs w:val="24"/>
+        </w:rPr>
+        <w:t>угла</w:t>
       </w:r>
       <w:r>
         <w:rPr>
@@ -4691,61 +4702,72 @@
       <w:r>
         <w:rPr>
           <w:szCs w:val="24"/>
-          <w:highlight w:val="red"/>
-        </w:rPr>
-        <w:t>меняется при изменении направления падающего излучения.</w:t>
-      </w:r>
-      <w:r>
-        <w:rPr>
-          <w:szCs w:val="24"/>
-        </w:rPr>
-        <w:t xml:space="preserve"> </w:t>
-      </w:r>
-      <w:r>
-        <w:rPr>
-          <w:highlight w:val="red"/>
-        </w:rPr>
-        <w:t xml:space="preserve">Для простоты понимания, взаимные эффекты при намагничивании образца вдоль распространения света, будем называть </w:t>
-      </w:r>
-      <w:r>
-        <w:rPr>
-          <w:szCs w:val="24"/>
-          <w:highlight w:val="red"/>
+        </w:rPr>
+        <w:t>остается таким же</w:t>
+      </w:r>
+      <w:r>
+        <w:rPr>
+          <w:szCs w:val="24"/>
+        </w:rPr>
+        <w:t xml:space="preserve"> </w:t>
+      </w:r>
+      <w:r>
+        <w:rPr>
+          <w:szCs w:val="24"/>
+        </w:rPr>
+        <w:t>п</w:t>
+      </w:r>
+      <w:r>
+        <w:rPr>
+          <w:szCs w:val="24"/>
+        </w:rPr>
+        <w:t>ри изменении направления падающего излучения.</w:t>
+      </w:r>
+      <w:r>
+        <w:rPr>
+          <w:szCs w:val="24"/>
+        </w:rPr>
+        <w:t xml:space="preserve"> </w:t>
+      </w:r>
+      <w:r>
+        <w:t>Тогда</w:t>
+      </w:r>
+      <w:r>
+        <w:t xml:space="preserve"> взаимные эффекты при намагничивании образца вдоль распространения света, будем называть </w:t>
+      </w:r>
+      <w:r>
+        <w:rPr>
+          <w:szCs w:val="24"/>
         </w:rPr>
         <w:t>магнитооптическим</w:t>
       </w:r>
       <w:r>
         <w:rPr>
           <w:szCs w:val="24"/>
-          <w:highlight w:val="red"/>
         </w:rPr>
         <w:t>и</w:t>
       </w:r>
       <w:r>
         <w:rPr>
           <w:szCs w:val="24"/>
-          <w:highlight w:val="red"/>
         </w:rPr>
         <w:t xml:space="preserve"> эффект</w:t>
       </w:r>
       <w:r>
         <w:rPr>
           <w:szCs w:val="24"/>
-          <w:highlight w:val="red"/>
         </w:rPr>
         <w:t>ами</w:t>
       </w:r>
       <w:r>
         <w:rPr>
           <w:szCs w:val="24"/>
-          <w:highlight w:val="red"/>
         </w:rPr>
         <w:t xml:space="preserve"> в геометрии Фарадея</w:t>
       </w:r>
       <w:r>
         <w:rPr>
           <w:szCs w:val="24"/>
-          <w:highlight w:val="red"/>
         </w:rPr>
         <w:t>[</w:t>
       </w:r>
@@ -4761,7 +4783,6 @@
       <w:r>
         <w:rPr>
           <w:szCs w:val="24"/>
-          <w:highlight w:val="red"/>
         </w:rPr>
         <w:t>12</w:t>
       </w:r>
@@ -4771,21 +4792,18 @@
       <w:r>
         <w:rPr>
           <w:szCs w:val="24"/>
-          <w:highlight w:val="red"/>
         </w:rPr>
         <w:t>]</w:t>
       </w:r>
       <w:r>
         <w:rPr>
           <w:szCs w:val="24"/>
-          <w:highlight w:val="red"/>
-        </w:rPr>
-        <w:t xml:space="preserve"> </w:t>
-      </w:r>
-      <w:r>
-        <w:rPr>
-          <w:szCs w:val="24"/>
-          <w:highlight w:val="red"/>
+        </w:rPr>
+        <w:t xml:space="preserve"> </w:t>
+      </w:r>
+      <w:r>
+        <w:rPr>
+          <w:szCs w:val="24"/>
         </w:rPr>
         <w:t>.</w:t>
       </w:r>
@@ -4850,8 +4868,6 @@
         </w:rPr>
         <w:t xml:space="preserve"> меридиональный эффект Керра</w:t>
       </w:r>
-      <w:bookmarkStart w:id="0" w:name="_GoBack"/>
-      <w:bookmarkEnd w:id="0"/>
       <w:r>
         <w:rPr>
           <w:szCs w:val="24"/>
@@ -4996,14 +5012,6 @@
           <w:szCs w:val="24"/>
         </w:rPr>
         <w:t xml:space="preserve"> </w:t>
-      </w:r>
-      <w:r>
-        <w:rPr>
-          <w:i/>
-          <w:szCs w:val="24"/>
-          <w:highlight w:val="green"/>
-        </w:rPr>
-        <w:t>выберите единый стиль для формул, у вас их много, они все разные. Советую такой, выравнивание по правому краю, табулятором отбиваете номер формулы, номер не внутри формулы, а снаружи…</w:t>
       </w:r>
     </w:p>
     <w:p>
@@ -5023,7 +5031,7 @@
           <v:shape id="_x0000_i1039" type="#_x0000_t75" style="width:103.5pt;height:33pt" o:ole="">
             <v:imagedata r:id="rId49" o:title=""/>
           </v:shape>
-          <o:OLEObject Type="Embed" ProgID="Equation.DSMT4" ShapeID="_x0000_i1039" DrawAspect="Content" ObjectID="_1601057700" r:id="rId50"/>
+          <o:OLEObject Type="Embed" ProgID="Equation.DSMT4" ShapeID="_x0000_i1039" DrawAspect="Content" ObjectID="_1601071421" r:id="rId50"/>
         </w:object>
       </w:r>
       <w:r>
@@ -5191,6 +5199,172 @@
     </w:p>
     <w:p/>
     <w:p>
+      <w:r>
+        <w:t>Как было сказано выше, магнитооптический эффект Фарадея является невзаимным эффектом, поэтому</w:t>
+      </w:r>
+      <w:r>
+        <w:t xml:space="preserve"> увеличить поворот плоскости поляриз</w:t>
+      </w:r>
+      <w:r>
+        <w:t>ации можно помещением магнито-оп</w:t>
+      </w:r>
+      <w:r>
+        <w:t>тической пленки между двух зеркал или рассмотрением магнитооптического фотонного кристалла (МФК). В работе [</w:t>
+      </w:r>
+      <w:r>
+        <w:t>Magneto-optical properties of one-dimensional photonic crystals composed of magnetic and dielectric layers Mitsuteru Inouea) and Ken’ichi Arai</w:t>
+      </w:r>
+      <w:r>
+        <w:t xml:space="preserve"> </w:t>
+      </w:r>
+      <w:r>
+        <w:t xml:space="preserve">] </w:t>
+      </w:r>
+      <w:r>
+        <w:t xml:space="preserve">демонстрировался </w:t>
+      </w:r>
+      <w:r>
+        <w:t>МФК</w:t>
+      </w:r>
+      <w:r>
+        <w:t xml:space="preserve">, </w:t>
+      </w:r>
+      <w:r>
+        <w:t xml:space="preserve">состоящий из дефектного слоя </w:t>
+      </w:r>
+      <w:r>
+        <w:rPr>
+          <w:lang w:val="en-US"/>
+        </w:rPr>
+        <w:t>Bi</w:t>
+      </w:r>
+      <w:r>
+        <w:t>:</w:t>
+      </w:r>
+      <w:r>
+        <w:rPr>
+          <w:lang w:val="en-US"/>
+        </w:rPr>
+        <w:t>YIG</w:t>
+      </w:r>
+      <w:r>
+        <w:t xml:space="preserve"> с показателем преломления </w:t>
+      </w:r>
+      <w:r>
+        <w:rPr>
+          <w:lang w:val="en-US"/>
+        </w:rPr>
+        <w:t>n</w:t>
+      </w:r>
+      <w:r>
+        <w:rPr>
+          <w:vertAlign w:val="subscript"/>
+          <w:lang w:val="en-US"/>
+        </w:rPr>
+        <w:t>M</w:t>
+      </w:r>
+      <w:r>
+        <w:t xml:space="preserve"> толщиной </w:t>
+      </w:r>
+      <w:r>
+        <w:rPr>
+          <w:lang w:val="en-US"/>
+        </w:rPr>
+        <w:t>λ</w:t>
+      </w:r>
+      <w:r>
+        <w:t>/2</w:t>
+      </w:r>
+      <w:r>
+        <w:rPr>
+          <w:lang w:val="en-US"/>
+        </w:rPr>
+        <w:t>n</w:t>
+      </w:r>
+      <w:r>
+        <w:rPr>
+          <w:vertAlign w:val="subscript"/>
+          <w:lang w:val="en-US"/>
+        </w:rPr>
+        <w:t>M</w:t>
+      </w:r>
+      <w:r>
+        <w:t xml:space="preserve"> между </w:t>
+      </w:r>
+      <w:r>
+        <w:lastRenderedPageBreak/>
+        <w:t xml:space="preserve">двух </w:t>
+      </w:r>
+      <w:r>
+        <w:t>б</w:t>
+      </w:r>
+      <w:r>
+        <w:t xml:space="preserve">регговских зеркал, состоящих из слоев </w:t>
+      </w:r>
+      <w:r>
+        <w:t>Bi:YIG/SiO</w:t>
+      </w:r>
+      <w:r>
+        <w:rPr>
+          <w:vertAlign w:val="subscript"/>
+        </w:rPr>
+        <w:t>2</w:t>
+      </w:r>
+      <w:r>
+        <w:t>(рис. 1.2.2)</w:t>
+      </w:r>
+      <w:r>
+        <w:t xml:space="preserve">. В такой системе из-за наличия резонаторной моды достичь значительного поворота плоскости поляризации в 28 градусов. </w:t>
+      </w:r>
+    </w:p>
+    <w:p>
+      <w:pPr>
+        <w:rPr>
+          <w:highlight w:val="yellow"/>
+        </w:rPr>
+      </w:pPr>
+      <w:r>
+        <w:t>Технологический прогресс позволяет изготовление не только 1</w:t>
+      </w:r>
+      <w:r>
+        <w:rPr>
+          <w:lang w:val="en-US"/>
+        </w:rPr>
+        <w:t>D</w:t>
+      </w:r>
+      <w:r>
+        <w:t xml:space="preserve"> </w:t>
+      </w:r>
+      <w:r>
+        <w:t xml:space="preserve">МФК, но и более сложных систем, таких как </w:t>
+      </w:r>
+      <w:r>
+        <w:rPr>
+          <w:highlight w:val="yellow"/>
+        </w:rPr>
+        <w:t>2D и 3</w:t>
+      </w:r>
+      <w:r>
+        <w:rPr>
+          <w:highlight w:val="yellow"/>
+          <w:lang w:val="en-US"/>
+        </w:rPr>
+        <w:t>D</w:t>
+      </w:r>
+      <w:r>
+        <w:rPr>
+          <w:highlight w:val="yellow"/>
+        </w:rPr>
+        <w:t xml:space="preserve"> МФК. Такие системы имеют меньший МО отклик, поэтому подробнее на ноих останавливаться не будем [диссертация барышева</w:t>
+      </w:r>
+      <w:r>
+        <w:rPr>
+          <w:highlight w:val="yellow"/>
+        </w:rPr>
+        <w:t>]</w:t>
+      </w:r>
+    </w:p>
+    <w:p>
       <w:pPr>
         <w:rPr>
           <w:i/>
@@ -5201,15 +5375,23 @@
           <w:i/>
           <w:highlight w:val="yellow"/>
         </w:rPr>
-        <w:t xml:space="preserve">В этой части должны быть отмечены 1D МФК, как слоистые структуры, а так же упомянуты 2&amp;3D…И проведена логическая линия к плазмонным решеткам и наноструктурам, сказать, что их роднит и отличает… Первый такой мостик – это таммовская структура в </w:t>
+        <w:t xml:space="preserve"> </w:t>
       </w:r>
       <w:r>
         <w:rPr>
           <w:i/>
           <w:highlight w:val="yellow"/>
         </w:rPr>
-        <w:lastRenderedPageBreak/>
-        <w:t>геометрии Кречманна, моя работа. Из которой потом вырос биосенсор на поверхностной волне.</w:t>
+        <w:t>В этой части должны быть отмечены 1D МФК, как слоистые структуры, а так же упомянуты 2&amp;3D…И проведена логическая линия к плазмонным решеткам и наноструктурам, сказать, что их роднит и отличает… Первый такой мостик – это таммовская структура в геометрии Кречманна, моя работа. Из кото</w:t>
+      </w:r>
+      <w:bookmarkStart w:id="0" w:name="_GoBack"/>
+      <w:bookmarkEnd w:id="0"/>
+      <w:r>
+        <w:rPr>
+          <w:i/>
+          <w:highlight w:val="yellow"/>
+        </w:rPr>
+        <w:t>рой потом вырос биосенсор на поверхностной волне.</w:t>
       </w:r>
     </w:p>
     <w:p>
@@ -5476,6 +5658,7 @@
           <w:noProof/>
           <w:lang w:eastAsia="ru-RU"/>
         </w:rPr>
+        <w:lastRenderedPageBreak/>
         <w:drawing>
           <wp:inline distT="0" distB="0" distL="0" distR="0">
             <wp:extent cx="5937885" cy="2286000"/>
@@ -5689,7 +5872,6 @@
         <w:rPr>
           <w:highlight w:val="yellow"/>
         </w:rPr>
-        <w:lastRenderedPageBreak/>
         <w:t>феррит гранаты</w:t>
       </w:r>
       <w:r>
@@ -5915,7 +6097,7 @@
           <v:shape id="_x0000_i1040" type="#_x0000_t75" style="width:313.5pt;height:58.5pt" o:ole="">
             <v:imagedata r:id="rId53" o:title=""/>
           </v:shape>
-          <o:OLEObject Type="Embed" ProgID="Equation.DSMT4" ShapeID="_x0000_i1040" DrawAspect="Content" ObjectID="_1601057701" r:id="rId54"/>
+          <o:OLEObject Type="Embed" ProgID="Equation.DSMT4" ShapeID="_x0000_i1040" DrawAspect="Content" ObjectID="_1601071422" r:id="rId54"/>
         </w:object>
       </w:r>
       <w:r>
@@ -5980,6 +6162,7 @@
         <w:ind w:left="1440"/>
       </w:pPr>
       <w:r>
+        <w:lastRenderedPageBreak/>
         <w:tab/>
       </w:r>
       <w:r>
@@ -6048,7 +6231,6 @@
           <w:sz w:val="18"/>
           <w:szCs w:val="18"/>
         </w:rPr>
-        <w:lastRenderedPageBreak/>
         <w:t>Рис. 1.2.</w:t>
       </w:r>
       <w:r>
@@ -6488,6 +6670,7 @@
         <w:ind w:firstLine="706"/>
       </w:pPr>
       <w:r>
+        <w:lastRenderedPageBreak/>
         <w:t>В рассмотренных выше эффектах</w:t>
       </w:r>
       <w:r>
@@ -6504,7 +6687,7 @@
           <v:shape id="_x0000_i1041" type="#_x0000_t75" style="width:9pt;height:14.25pt" o:ole="">
             <v:imagedata r:id="rId56" o:title=""/>
           </v:shape>
-          <o:OLEObject Type="Embed" ProgID="Equation.DSMT4" ShapeID="_x0000_i1041" DrawAspect="Content" ObjectID="_1601057702" r:id="rId57"/>
+          <o:OLEObject Type="Embed" ProgID="Equation.DSMT4" ShapeID="_x0000_i1041" DrawAspect="Content" ObjectID="_1601071423" r:id="rId57"/>
         </w:object>
       </w:r>
       <w:r>
@@ -6515,7 +6698,7 @@
           <v:shape id="_x0000_i1042" type="#_x0000_t75" style="width:42pt;height:17.25pt" o:ole="">
             <v:imagedata r:id="rId58" o:title=""/>
           </v:shape>
-          <o:OLEObject Type="Embed" ProgID="Equation.DSMT4" ShapeID="_x0000_i1042" DrawAspect="Content" ObjectID="_1601057703" r:id="rId59"/>
+          <o:OLEObject Type="Embed" ProgID="Equation.DSMT4" ShapeID="_x0000_i1042" DrawAspect="Content" ObjectID="_1601071424" r:id="rId59"/>
         </w:object>
       </w:r>
       <w:r>
@@ -6552,7 +6735,7 @@
           <v:shape id="_x0000_i1043" type="#_x0000_t75" style="width:12pt;height:21pt" o:ole="">
             <v:imagedata r:id="rId60" o:title=""/>
           </v:shape>
-          <o:OLEObject Type="Embed" ProgID="Equation.DSMT4" ShapeID="_x0000_i1043" DrawAspect="Content" ObjectID="_1601057704" r:id="rId61"/>
+          <o:OLEObject Type="Embed" ProgID="Equation.DSMT4" ShapeID="_x0000_i1043" DrawAspect="Content" ObjectID="_1601071425" r:id="rId61"/>
         </w:object>
       </w:r>
       <w:r>
@@ -6643,7 +6826,7 @@
           <v:shape id="_x0000_i1044" type="#_x0000_t75" style="width:459.75pt;height:44.25pt" o:ole="">
             <v:imagedata r:id="rId62" o:title=""/>
           </v:shape>
-          <o:OLEObject Type="Embed" ProgID="Equation.DSMT4" ShapeID="_x0000_i1044" DrawAspect="Content" ObjectID="_1601057705" r:id="rId63"/>
+          <o:OLEObject Type="Embed" ProgID="Equation.DSMT4" ShapeID="_x0000_i1044" DrawAspect="Content" ObjectID="_1601071426" r:id="rId63"/>
         </w:object>
       </w:r>
       <w:r>
@@ -6654,7 +6837,7 @@
           <v:shape id="_x0000_i1045" type="#_x0000_t75" style="width:9pt;height:14.25pt" o:ole="">
             <v:imagedata r:id="rId56" o:title=""/>
           </v:shape>
-          <o:OLEObject Type="Embed" ProgID="Equation.DSMT4" ShapeID="_x0000_i1045" DrawAspect="Content" ObjectID="_1601057706" r:id="rId64"/>
+          <o:OLEObject Type="Embed" ProgID="Equation.DSMT4" ShapeID="_x0000_i1045" DrawAspect="Content" ObjectID="_1601071427" r:id="rId64"/>
         </w:object>
       </w:r>
     </w:p>
@@ -6698,7 +6881,7 @@
             <v:imagedata r:id="rId65" o:title=""/>
             <w10:wrap type="square" side="right"/>
           </v:shape>
-          <o:OLEObject Type="Embed" ProgID="Equation.DSMT4" ShapeID="_x0000_s1044" DrawAspect="Content" ObjectID="_1601057732" r:id="rId66"/>
+          <o:OLEObject Type="Embed" ProgID="Equation.DSMT4" ShapeID="_x0000_s1044" DrawAspect="Content" ObjectID="_1601071453" r:id="rId66"/>
         </w:object>
       </w:r>
       <w:r>
@@ -6715,7 +6898,7 @@
           <v:shape id="_x0000_i1046" type="#_x0000_t75" style="width:50.25pt;height:18pt" o:ole="">
             <v:imagedata r:id="rId67" o:title=""/>
           </v:shape>
-          <o:OLEObject Type="Embed" ProgID="Equation.DSMT4" ShapeID="_x0000_i1046" DrawAspect="Content" ObjectID="_1601057707" r:id="rId68"/>
+          <o:OLEObject Type="Embed" ProgID="Equation.DSMT4" ShapeID="_x0000_i1046" DrawAspect="Content" ObjectID="_1601071428" r:id="rId68"/>
         </w:object>
       </w:r>
       <w:r>
@@ -6820,7 +7003,7 @@
           <v:shape id="_x0000_i1047" type="#_x0000_t75" style="width:22.5pt;height:24pt" o:ole="">
             <v:imagedata r:id="rId69" o:title=""/>
           </v:shape>
-          <o:OLEObject Type="Embed" ProgID="Equation.DSMT4" ShapeID="_x0000_i1047" DrawAspect="Content" ObjectID="_1601057708" r:id="rId70"/>
+          <o:OLEObject Type="Embed" ProgID="Equation.DSMT4" ShapeID="_x0000_i1047" DrawAspect="Content" ObjectID="_1601071429" r:id="rId70"/>
         </w:object>
       </w:r>
       <w:r>
@@ -6836,7 +7019,6 @@
         <w:rPr>
           <w:highlight w:val="yellow"/>
         </w:rPr>
-        <w:lastRenderedPageBreak/>
         <w:t xml:space="preserve">Действительно, для центросимметричных сред в дипольном приближении: </w:t>
       </w:r>
       <w:r>
@@ -6848,7 +7030,7 @@
           <v:shape id="_x0000_i1048" type="#_x0000_t75" style="width:79.5pt;height:24pt" o:ole="">
             <v:imagedata r:id="rId71" o:title=""/>
           </v:shape>
-          <o:OLEObject Type="Embed" ProgID="Equation.DSMT4" ShapeID="_x0000_i1048" DrawAspect="Content" ObjectID="_1601057709" r:id="rId72"/>
+          <o:OLEObject Type="Embed" ProgID="Equation.DSMT4" ShapeID="_x0000_i1048" DrawAspect="Content" ObjectID="_1601071430" r:id="rId72"/>
         </w:object>
       </w:r>
       <w:r>
@@ -6872,7 +7054,7 @@
           <v:shape id="_x0000_i1049" type="#_x0000_t75" style="width:40.5pt;height:24pt" o:ole="">
             <v:imagedata r:id="rId73" o:title=""/>
           </v:shape>
-          <o:OLEObject Type="Embed" ProgID="Equation.DSMT4" ShapeID="_x0000_i1049" DrawAspect="Content" ObjectID="_1601057710" r:id="rId74"/>
+          <o:OLEObject Type="Embed" ProgID="Equation.DSMT4" ShapeID="_x0000_i1049" DrawAspect="Content" ObjectID="_1601071431" r:id="rId74"/>
         </w:object>
       </w:r>
       <w:r>
@@ -6979,7 +7161,7 @@
           <v:shape id="_x0000_i1050" type="#_x0000_t75" style="width:148.5pt;height:24pt" o:ole="">
             <v:imagedata r:id="rId75" o:title=""/>
           </v:shape>
-          <o:OLEObject Type="Embed" ProgID="Equation.DSMT4" ShapeID="_x0000_i1050" DrawAspect="Content" ObjectID="_1601057711" r:id="rId76"/>
+          <o:OLEObject Type="Embed" ProgID="Equation.DSMT4" ShapeID="_x0000_i1050" DrawAspect="Content" ObjectID="_1601071432" r:id="rId76"/>
         </w:object>
       </w:r>
     </w:p>
@@ -7051,7 +7233,7 @@
             <v:imagedata r:id="rId77" o:title=""/>
             <w10:wrap type="square" side="right"/>
           </v:shape>
-          <o:OLEObject Type="Embed" ProgID="Equation.DSMT4" ShapeID="_x0000_s1066" DrawAspect="Content" ObjectID="_1601057733" r:id="rId78"/>
+          <o:OLEObject Type="Embed" ProgID="Equation.DSMT4" ShapeID="_x0000_s1066" DrawAspect="Content" ObjectID="_1601071454" r:id="rId78"/>
         </w:object>
       </w:r>
     </w:p>
@@ -7060,6 +7242,7 @@
         <w:rPr>
           <w:position w:val="-10"/>
         </w:rPr>
+        <w:lastRenderedPageBreak/>
         <w:tab/>
       </w:r>
     </w:p>
@@ -7097,7 +7280,7 @@
             <v:imagedata r:id="rId79" o:title=""/>
             <w10:wrap type="square" side="right"/>
           </v:shape>
-          <o:OLEObject Type="Embed" ProgID="Equation.DSMT4" ShapeID="_x0000_s1067" DrawAspect="Content" ObjectID="_1601057734" r:id="rId80"/>
+          <o:OLEObject Type="Embed" ProgID="Equation.DSMT4" ShapeID="_x0000_s1067" DrawAspect="Content" ObjectID="_1601071455" r:id="rId80"/>
         </w:object>
       </w:r>
     </w:p>
@@ -7114,7 +7297,7 @@
           <v:shape id="_x0000_i1051" type="#_x0000_t75" style="width:30pt;height:25.5pt" o:ole="">
             <v:imagedata r:id="rId81" o:title=""/>
           </v:shape>
-          <o:OLEObject Type="Embed" ProgID="Equation.DSMT4" ShapeID="_x0000_i1051" DrawAspect="Content" ObjectID="_1601057712" r:id="rId82"/>
+          <o:OLEObject Type="Embed" ProgID="Equation.DSMT4" ShapeID="_x0000_i1051" DrawAspect="Content" ObjectID="_1601071433" r:id="rId82"/>
         </w:object>
       </w:r>
       <w:r>
@@ -7128,7 +7311,7 @@
           <v:shape id="_x0000_i1052" type="#_x0000_t75" style="width:38.25pt;height:26.25pt" o:ole="">
             <v:imagedata r:id="rId83" o:title=""/>
           </v:shape>
-          <o:OLEObject Type="Embed" ProgID="Equation.DSMT4" ShapeID="_x0000_i1052" DrawAspect="Content" ObjectID="_1601057713" r:id="rId84"/>
+          <o:OLEObject Type="Embed" ProgID="Equation.DSMT4" ShapeID="_x0000_i1052" DrawAspect="Content" ObjectID="_1601071434" r:id="rId84"/>
         </w:object>
       </w:r>
       <w:r>
@@ -7156,7 +7339,7 @@
             <v:imagedata r:id="rId85" o:title=""/>
             <w10:wrap type="square" side="right"/>
           </v:shape>
-          <o:OLEObject Type="Embed" ProgID="Equation.DSMT4" ShapeID="_x0000_s1068" DrawAspect="Content" ObjectID="_1601057735" r:id="rId86"/>
+          <o:OLEObject Type="Embed" ProgID="Equation.DSMT4" ShapeID="_x0000_s1068" DrawAspect="Content" ObjectID="_1601071456" r:id="rId86"/>
         </w:object>
       </w:r>
     </w:p>
@@ -7173,7 +7356,7 @@
           <v:shape id="_x0000_i1053" type="#_x0000_t75" style="width:19.5pt;height:19.5pt" o:ole="">
             <v:imagedata r:id="rId87" o:title=""/>
           </v:shape>
-          <o:OLEObject Type="Embed" ProgID="Equation.DSMT4" ShapeID="_x0000_i1053" DrawAspect="Content" ObjectID="_1601057714" r:id="rId88"/>
+          <o:OLEObject Type="Embed" ProgID="Equation.DSMT4" ShapeID="_x0000_i1053" DrawAspect="Content" ObjectID="_1601071435" r:id="rId88"/>
         </w:object>
       </w:r>
       <w:r>
@@ -7187,7 +7370,7 @@
           <v:shape id="_x0000_i1054" type="#_x0000_t75" style="width:17.25pt;height:15.75pt" o:ole="">
             <v:imagedata r:id="rId89" o:title=""/>
           </v:shape>
-          <o:OLEObject Type="Embed" ProgID="Equation.DSMT4" ShapeID="_x0000_i1054" DrawAspect="Content" ObjectID="_1601057715" r:id="rId90"/>
+          <o:OLEObject Type="Embed" ProgID="Equation.DSMT4" ShapeID="_x0000_i1054" DrawAspect="Content" ObjectID="_1601071436" r:id="rId90"/>
         </w:object>
       </w:r>
       <w:r>
@@ -7213,18 +7396,14 @@
           <v:shape id="_x0000_i1055" type="#_x0000_t75" style="width:17.25pt;height:15.75pt" o:ole="">
             <v:imagedata r:id="rId89" o:title=""/>
           </v:shape>
-          <o:OLEObject Type="Embed" ProgID="Equation.DSMT4" ShapeID="_x0000_i1055" DrawAspect="Content" ObjectID="_1601057716" r:id="rId91"/>
+          <o:OLEObject Type="Embed" ProgID="Equation.DSMT4" ShapeID="_x0000_i1055" DrawAspect="Content" ObjectID="_1601071437" r:id="rId91"/>
         </w:object>
       </w:r>
       <w:r>
         <w:t>.</w:t>
       </w:r>
       <w:r>
-        <w:t xml:space="preserve"> Информацию о фазе ВГ можно получить исходя из интерферометрии ВГ. Методика измерения предполагает, что поле на частоте ВГ </w:t>
-      </w:r>
-      <w:r>
-        <w:lastRenderedPageBreak/>
-        <w:t>интерферирует с полями от эталонного источника с контролируемой фазовой задержкой</w:t>
+        <w:t xml:space="preserve"> Информацию о фазе ВГ можно получить исходя из интерферометрии ВГ. Методика измерения предполагает, что поле на частоте ВГ интерферирует с полями от эталонного источника с контролируемой фазовой задержкой</w:t>
       </w:r>
       <w:r>
         <w:t xml:space="preserve"> []. </w:t>
@@ -7276,7 +7455,7 @@
             <v:imagedata r:id="rId92" o:title=""/>
             <w10:wrap type="square" side="right"/>
           </v:shape>
-          <o:OLEObject Type="Embed" ProgID="Equation.DSMT4" ShapeID="_x0000_s1069" DrawAspect="Content" ObjectID="_1601057736" r:id="rId93"/>
+          <o:OLEObject Type="Embed" ProgID="Equation.DSMT4" ShapeID="_x0000_s1069" DrawAspect="Content" ObjectID="_1601071457" r:id="rId93"/>
         </w:object>
       </w:r>
       <w:r>
@@ -7390,7 +7569,11 @@
         <w:t>. Авторы исследовали локальное усиление ВГ в области ЛПР и получили хорошее согласие эксперимента с формулой (1.2.9).</w:t>
       </w:r>
       <w:r>
-        <w:t xml:space="preserve"> Рассмотренная модель состояла из </w:t>
+        <w:t xml:space="preserve"> </w:t>
+      </w:r>
+      <w:r>
+        <w:lastRenderedPageBreak/>
+        <w:t xml:space="preserve">Рассмотренная модель состояла из </w:t>
       </w:r>
       <w:r>
         <w:t>разупорядочено</w:t>
@@ -7783,7 +7966,6 @@
           <w:noProof/>
           <w:lang w:eastAsia="ru-RU"/>
         </w:rPr>
-        <w:lastRenderedPageBreak/>
         <w:drawing>
           <wp:inline distT="0" distB="0" distL="0" distR="0">
             <wp:extent cx="6578088" cy="2684557"/>
@@ -8072,6 +8254,7 @@
           <w:b/>
           <w:szCs w:val="24"/>
         </w:rPr>
+        <w:lastRenderedPageBreak/>
         <w:tab/>
       </w:r>
       <w:r>
@@ -8631,7 +8814,6 @@
         <w:rPr>
           <w:color w:val="000000" w:themeColor="text1"/>
         </w:rPr>
-        <w:lastRenderedPageBreak/>
         <w:tab/>
       </w:r>
       <w:r>
@@ -8862,6 +9044,7 @@
           <w:color w:val="000000" w:themeColor="text1"/>
           <w:lang w:eastAsia="ru-RU"/>
         </w:rPr>
+        <w:lastRenderedPageBreak/>
         <w:drawing>
           <wp:inline distT="0" distB="0" distL="0" distR="0">
             <wp:extent cx="5118724" cy="1670233"/>
@@ -9084,10 +9267,10 @@
           <w:lang w:val="en-US"/>
         </w:rPr>
         <w:object w:dxaOrig="1320" w:dyaOrig="600">
-          <v:shape id="_x0000_i1056" type="#_x0000_t75" style="width:66pt;height:30pt" o:ole="">
+          <v:shape id="_x0000_i1056" type="#_x0000_t75" style="width:65.75pt;height:30.05pt" o:ole="">
             <v:imagedata r:id="rId97" o:title=""/>
           </v:shape>
-          <o:OLEObject Type="Embed" ProgID="Equation.DSMT4" ShapeID="_x0000_i1056" DrawAspect="Content" ObjectID="_1601057717" r:id="rId98"/>
+          <o:OLEObject Type="Embed" ProgID="Equation.DSMT4" ShapeID="_x0000_i1056" DrawAspect="Content" ObjectID="_1601071438" r:id="rId98"/>
         </w:object>
       </w:r>
       <w:r>
@@ -9142,10 +9325,10 @@
           <w:lang w:val="en-US"/>
         </w:rPr>
         <w:object w:dxaOrig="1320" w:dyaOrig="600">
-          <v:shape id="_x0000_i1057" type="#_x0000_t75" style="width:66pt;height:30pt" o:ole="">
+          <v:shape id="_x0000_i1057" type="#_x0000_t75" style="width:65.75pt;height:30.05pt" o:ole="">
             <v:imagedata r:id="rId99" o:title=""/>
           </v:shape>
-          <o:OLEObject Type="Embed" ProgID="Equation.DSMT4" ShapeID="_x0000_i1057" DrawAspect="Content" ObjectID="_1601057718" r:id="rId100"/>
+          <o:OLEObject Type="Embed" ProgID="Equation.DSMT4" ShapeID="_x0000_i1057" DrawAspect="Content" ObjectID="_1601071439" r:id="rId100"/>
         </w:object>
       </w:r>
       <w:r>
@@ -9166,7 +9349,6 @@
         <w:rPr>
           <w:color w:val="000000" w:themeColor="text1"/>
         </w:rPr>
-        <w:lastRenderedPageBreak/>
         <w:t>Более</w:t>
       </w:r>
       <w:r>
@@ -9239,10 +9421,10 @@
           <w:position w:val="-18"/>
         </w:rPr>
         <w:object w:dxaOrig="1400" w:dyaOrig="540">
-          <v:shape id="_x0000_i1058" type="#_x0000_t75" style="width:69.75pt;height:27pt" o:ole="">
+          <v:shape id="_x0000_i1058" type="#_x0000_t75" style="width:69.5pt;height:26.9pt" o:ole="">
             <v:imagedata r:id="rId101" o:title=""/>
           </v:shape>
-          <o:OLEObject Type="Embed" ProgID="Equation.DSMT4" ShapeID="_x0000_i1058" DrawAspect="Content" ObjectID="_1601057719" r:id="rId102"/>
+          <o:OLEObject Type="Embed" ProgID="Equation.DSMT4" ShapeID="_x0000_i1058" DrawAspect="Content" ObjectID="_1601071440" r:id="rId102"/>
         </w:object>
       </w:r>
     </w:p>
@@ -9569,6 +9751,7 @@
         <w:rPr>
           <w:color w:val="000000" w:themeColor="text1"/>
         </w:rPr>
+        <w:lastRenderedPageBreak/>
         <w:tab/>
       </w:r>
       <w:r>
@@ -10482,433 +10665,433 @@
         <w:rPr>
           <w:color w:val="000000" w:themeColor="text1"/>
         </w:rPr>
+        <w:tab/>
+      </w:r>
+      <w:r>
+        <w:rPr>
+          <w:b/>
+          <w:szCs w:val="24"/>
+        </w:rPr>
+        <w:t>1.4.1. Исследование коэффициента оптического усиления и времени затухания люминесценции (методики измерения)</w:t>
+      </w:r>
+    </w:p>
+    <w:p>
+      <w:pPr>
+        <w:rPr>
+          <w:szCs w:val="24"/>
+        </w:rPr>
+      </w:pPr>
+      <w:r>
+        <w:rPr>
+          <w:color w:val="000000" w:themeColor="text1"/>
+        </w:rPr>
+        <w:t xml:space="preserve"> </w:t>
+      </w:r>
+      <w:r>
+        <w:rPr>
+          <w:color w:val="000000" w:themeColor="text1"/>
+        </w:rPr>
+        <w:tab/>
+      </w:r>
+      <w:r>
+        <w:rPr>
+          <w:szCs w:val="24"/>
+        </w:rPr>
+        <w:t>Коэффициент оптического усиления света</w:t>
+      </w:r>
+      <w:r>
+        <w:rPr>
+          <w:i/>
+          <w:szCs w:val="24"/>
+        </w:rPr>
+        <w:t xml:space="preserve"> </w:t>
+      </w:r>
+      <w:r>
+        <w:rPr>
+          <w:i/>
+          <w:szCs w:val="24"/>
+          <w:lang w:val="en-US"/>
+        </w:rPr>
+        <w:t>g</w:t>
+      </w:r>
+      <w:r>
+        <w:rPr>
+          <w:i/>
+          <w:szCs w:val="24"/>
+        </w:rPr>
+        <w:t xml:space="preserve"> </w:t>
+      </w:r>
+      <w:r>
+        <w:rPr>
+          <w:szCs w:val="24"/>
+        </w:rPr>
+        <w:t>показывает насколько усиливается среда под действием стимулированного излучения.</w:t>
+      </w:r>
+      <w:r>
+        <w:rPr>
+          <w:szCs w:val="24"/>
+        </w:rPr>
+        <w:t xml:space="preserve"> </w:t>
+      </w:r>
+      <w:r>
+        <w:rPr>
+          <w:szCs w:val="24"/>
+        </w:rPr>
+        <w:t xml:space="preserve">В лазере (и в спазере) среда с коэффициентом </w:t>
+      </w:r>
+      <w:r>
+        <w:rPr>
+          <w:szCs w:val="24"/>
+          <w:lang w:val="en-US"/>
+        </w:rPr>
+        <w:t>g</w:t>
+      </w:r>
+      <w:r>
+        <w:rPr>
+          <w:szCs w:val="24"/>
+        </w:rPr>
+        <w:t xml:space="preserve"> </w:t>
+      </w:r>
+      <w:r>
+        <w:rPr>
+          <w:szCs w:val="24"/>
+        </w:rPr>
+        <w:t xml:space="preserve">помещается в резонатор и если потери в резонаторе будут превышать усиление </w:t>
+      </w:r>
+      <w:r>
+        <w:rPr>
+          <w:szCs w:val="24"/>
+          <w:lang w:val="en-US"/>
+        </w:rPr>
+        <w:t>g</w:t>
+      </w:r>
+      <w:r>
+        <w:rPr>
+          <w:szCs w:val="24"/>
+        </w:rPr>
+        <w:t>, то такая среда не будет усиливающей. Поэтому очень важно исследовать вопрос, связанный с коэффициентом оптического усиления. Для этого используется метод</w:t>
+      </w:r>
+      <w:r>
+        <w:rPr>
+          <w:szCs w:val="24"/>
+        </w:rPr>
+        <w:t xml:space="preserve"> </w:t>
+      </w:r>
+      <w:r>
+        <w:rPr>
+          <w:szCs w:val="24"/>
+          <w:lang w:val="en-US"/>
+        </w:rPr>
+        <w:t>VSL</w:t>
+      </w:r>
+      <w:r>
+        <w:rPr>
+          <w:szCs w:val="24"/>
+        </w:rPr>
+        <w:t>, который</w:t>
+      </w:r>
+      <w:r>
+        <w:rPr>
+          <w:szCs w:val="24"/>
+        </w:rPr>
+        <w:t xml:space="preserve"> был разработан Шакли </w:t>
+      </w:r>
+      <w:r>
+        <w:rPr>
+          <w:szCs w:val="24"/>
+        </w:rPr>
+        <w:t>[</w:t>
+      </w:r>
+      <w:r>
+        <w:t>Shaklee, K.L., Nahory, R.E. and Leheny, R.F. (1973) Optical gain in semiconductors, J. Luminescence 7, 284-309</w:t>
+      </w:r>
+      <w:r>
+        <w:rPr>
+          <w:szCs w:val="24"/>
+        </w:rPr>
+        <w:t>]</w:t>
+      </w:r>
+      <w:r>
+        <w:rPr>
+          <w:szCs w:val="24"/>
+        </w:rPr>
+        <w:t xml:space="preserve"> в 1971 году для из</w:t>
+      </w:r>
+      <w:r>
+        <w:rPr>
+          <w:szCs w:val="24"/>
+        </w:rPr>
+        <w:t>мерения</w:t>
+      </w:r>
+      <w:r>
+        <w:rPr>
+          <w:szCs w:val="24"/>
+        </w:rPr>
+        <w:t xml:space="preserve"> коэффициента оптического усиления </w:t>
+      </w:r>
+      <w:r>
+        <w:rPr>
+          <w:szCs w:val="24"/>
+          <w:lang w:val="en-US"/>
+        </w:rPr>
+        <w:t>g</w:t>
+      </w:r>
+      <w:r>
+        <w:rPr>
+          <w:szCs w:val="24"/>
+        </w:rPr>
+        <w:t xml:space="preserve"> в полупроводниках.  </w:t>
+      </w:r>
+    </w:p>
+    <w:p>
+      <w:pPr>
+        <w:rPr>
+          <w:szCs w:val="24"/>
+        </w:rPr>
+      </w:pPr>
+      <w:r>
+        <w:rPr>
+          <w:szCs w:val="24"/>
+        </w:rPr>
+        <w:tab/>
+      </w:r>
+      <w:r>
+        <w:rPr>
+          <w:szCs w:val="24"/>
+        </w:rPr>
+        <w:t xml:space="preserve">Метод </w:t>
+      </w:r>
+      <w:r>
+        <w:rPr>
+          <w:szCs w:val="24"/>
+          <w:lang w:val="en-US"/>
+        </w:rPr>
+        <w:t>VSL</w:t>
+      </w:r>
+      <w:r>
+        <w:rPr>
+          <w:szCs w:val="24"/>
+        </w:rPr>
+        <w:t xml:space="preserve"> </w:t>
+      </w:r>
+      <w:r>
+        <w:rPr>
+          <w:szCs w:val="24"/>
+        </w:rPr>
+        <w:t>схематически показан на рис.</w:t>
+      </w:r>
+      <w:r>
+        <w:rPr>
+          <w:szCs w:val="24"/>
+        </w:rPr>
+        <w:t xml:space="preserve"> 1.4.1</w:t>
+      </w:r>
+      <w:r>
+        <w:rPr>
+          <w:szCs w:val="24"/>
+        </w:rPr>
+        <w:t xml:space="preserve"> </w:t>
+      </w:r>
+      <w:r>
+        <w:rPr>
+          <w:szCs w:val="24"/>
+        </w:rPr>
+        <w:t>a)</w:t>
+      </w:r>
+      <w:r>
+        <w:rPr>
+          <w:szCs w:val="24"/>
+        </w:rPr>
+        <w:t>:</w:t>
+      </w:r>
+      <w:r>
+        <w:rPr>
+          <w:szCs w:val="24"/>
+        </w:rPr>
+        <w:t xml:space="preserve"> </w:t>
+      </w:r>
+      <w:r>
+        <w:rPr>
+          <w:szCs w:val="24"/>
+        </w:rPr>
+        <w:t>излучение накачки проходит через цилиндрическую линзу</w:t>
+      </w:r>
+      <w:r>
+        <w:rPr>
+          <w:szCs w:val="24"/>
+        </w:rPr>
+        <w:t xml:space="preserve"> (1)</w:t>
+      </w:r>
+      <w:r>
+        <w:rPr>
+          <w:szCs w:val="24"/>
+        </w:rPr>
+        <w:t xml:space="preserve">, чтобы сформировать полоску. </w:t>
+      </w:r>
+      <w:r>
+        <w:rPr>
+          <w:szCs w:val="24"/>
+        </w:rPr>
+        <w:t>С двух сторон от полоски расположены непрозрачные экраны</w:t>
+      </w:r>
+      <w:r>
+        <w:rPr>
+          <w:szCs w:val="24"/>
+        </w:rPr>
+        <w:t xml:space="preserve"> (2)</w:t>
+      </w:r>
+      <w:r>
+        <w:rPr>
+          <w:szCs w:val="24"/>
+        </w:rPr>
+        <w:t xml:space="preserve">, которые </w:t>
+      </w:r>
+      <w:r>
+        <w:rPr>
+          <w:szCs w:val="24"/>
+        </w:rPr>
+        <w:t>пропускают только часть полоски</w:t>
+      </w:r>
+      <w:r>
+        <w:rPr>
+          <w:szCs w:val="24"/>
+          <w:highlight w:val="yellow"/>
+        </w:rPr>
+        <w:t>,</w:t>
+      </w:r>
+      <w:r>
+        <w:rPr>
+          <w:szCs w:val="24"/>
+          <w:highlight w:val="yellow"/>
+        </w:rPr>
+        <w:t xml:space="preserve"> тем самым </w:t>
+      </w:r>
+      <w:r>
+        <w:rPr>
+          <w:szCs w:val="24"/>
+          <w:highlight w:val="yellow"/>
+        </w:rPr>
+        <w:t>позволяют менять</w:t>
+      </w:r>
+      <w:r>
+        <w:rPr>
+          <w:szCs w:val="24"/>
+          <w:highlight w:val="yellow"/>
+        </w:rPr>
+        <w:t xml:space="preserve"> </w:t>
+      </w:r>
+      <w:r>
+        <w:rPr>
+          <w:szCs w:val="24"/>
+          <w:highlight w:val="yellow"/>
+        </w:rPr>
+        <w:t xml:space="preserve">ее </w:t>
+      </w:r>
+      <w:r>
+        <w:rPr>
+          <w:szCs w:val="24"/>
+          <w:highlight w:val="yellow"/>
+        </w:rPr>
+        <w:t xml:space="preserve">длину. </w:t>
+      </w:r>
+      <w:r>
+        <w:rPr>
+          <w:szCs w:val="24"/>
+          <w:highlight w:val="yellow"/>
+        </w:rPr>
+        <w:t>Излучение накачки падает на люминесцирующую структуру и спектр люминесц</w:t>
+      </w:r>
+      <w:r>
+        <w:rPr>
+          <w:szCs w:val="24"/>
+          <w:highlight w:val="yellow"/>
+        </w:rPr>
+        <w:t>енции собирается с торца структуры</w:t>
+      </w:r>
+      <w:r>
+        <w:rPr>
+          <w:szCs w:val="24"/>
+          <w:highlight w:val="yellow"/>
+        </w:rPr>
+        <w:t xml:space="preserve"> (3)</w:t>
+      </w:r>
+      <w:r>
+        <w:rPr>
+          <w:szCs w:val="24"/>
+          <w:highlight w:val="yellow"/>
+        </w:rPr>
+        <w:t xml:space="preserve"> в спектрометр</w:t>
+      </w:r>
+      <w:r>
+        <w:rPr>
+          <w:szCs w:val="24"/>
+          <w:highlight w:val="yellow"/>
+        </w:rPr>
+        <w:t xml:space="preserve"> (4)</w:t>
+      </w:r>
+      <w:r>
+        <w:rPr>
+          <w:szCs w:val="24"/>
+          <w:highlight w:val="yellow"/>
+        </w:rPr>
+        <w:t>.</w:t>
+      </w:r>
+      <w:r>
+        <w:rPr>
+          <w:szCs w:val="24"/>
+          <w:highlight w:val="yellow"/>
+        </w:rPr>
+        <w:t xml:space="preserve"> Как показано</w:t>
+      </w:r>
+      <w:r>
+        <w:rPr>
+          <w:szCs w:val="24"/>
+        </w:rPr>
+        <w:t xml:space="preserve"> на рис. 1.4.1 </w:t>
+      </w:r>
+      <w:r>
+        <w:rPr>
+          <w:szCs w:val="24"/>
+          <w:lang w:val="en-US"/>
+        </w:rPr>
+        <w:t>b</w:t>
+      </w:r>
+      <w:r>
+        <w:rPr>
+          <w:szCs w:val="24"/>
+        </w:rPr>
+        <w:t xml:space="preserve">) </w:t>
+      </w:r>
+      <w:r>
+        <w:rPr>
+          <w:szCs w:val="24"/>
+        </w:rPr>
+        <w:t>спектр люминесценции сужается с увеличением длины полоски, что связано с эффектом усиленного спонтанного излучения</w:t>
+      </w:r>
+      <w:r>
+        <w:rPr>
+          <w:szCs w:val="24"/>
+        </w:rPr>
+        <w:t xml:space="preserve"> (УСИ)</w:t>
+      </w:r>
+      <w:r>
+        <w:rPr>
+          <w:szCs w:val="24"/>
+        </w:rPr>
+        <w:t>.</w:t>
+      </w:r>
+    </w:p>
+    <w:p>
+      <w:pPr>
+        <w:rPr>
+          <w:color w:val="000000" w:themeColor="text1"/>
+        </w:rPr>
+      </w:pPr>
+      <w:r>
+        <w:rPr>
+          <w:szCs w:val="24"/>
+        </w:rPr>
         <w:lastRenderedPageBreak/>
-        <w:tab/>
-      </w:r>
-      <w:r>
-        <w:rPr>
-          <w:b/>
-          <w:szCs w:val="24"/>
-        </w:rPr>
-        <w:t>1.4.1. Исследование коэффициента оптического усиления и времени затухания люминесценции (методики измерения)</w:t>
-      </w:r>
-    </w:p>
-    <w:p>
-      <w:pPr>
-        <w:rPr>
-          <w:szCs w:val="24"/>
-        </w:rPr>
-      </w:pPr>
-      <w:r>
-        <w:rPr>
-          <w:color w:val="000000" w:themeColor="text1"/>
-        </w:rPr>
-        <w:t xml:space="preserve"> </w:t>
-      </w:r>
-      <w:r>
-        <w:rPr>
-          <w:color w:val="000000" w:themeColor="text1"/>
-        </w:rPr>
-        <w:tab/>
-      </w:r>
-      <w:r>
-        <w:rPr>
-          <w:szCs w:val="24"/>
-        </w:rPr>
-        <w:t>Коэффициент оптического усиления света</w:t>
-      </w:r>
-      <w:r>
-        <w:rPr>
-          <w:i/>
-          <w:szCs w:val="24"/>
-        </w:rPr>
-        <w:t xml:space="preserve"> </w:t>
-      </w:r>
-      <w:r>
-        <w:rPr>
-          <w:i/>
-          <w:szCs w:val="24"/>
-          <w:lang w:val="en-US"/>
-        </w:rPr>
-        <w:t>g</w:t>
-      </w:r>
-      <w:r>
-        <w:rPr>
-          <w:i/>
-          <w:szCs w:val="24"/>
-        </w:rPr>
-        <w:t xml:space="preserve"> </w:t>
-      </w:r>
-      <w:r>
-        <w:rPr>
-          <w:szCs w:val="24"/>
-        </w:rPr>
-        <w:t>показывает насколько усиливается среда под действием стимулированного излучения.</w:t>
-      </w:r>
-      <w:r>
-        <w:rPr>
-          <w:szCs w:val="24"/>
-        </w:rPr>
-        <w:t xml:space="preserve"> </w:t>
-      </w:r>
-      <w:r>
-        <w:rPr>
-          <w:szCs w:val="24"/>
-        </w:rPr>
-        <w:t xml:space="preserve">В лазере (и в спазере) среда с коэффициентом </w:t>
-      </w:r>
-      <w:r>
-        <w:rPr>
-          <w:szCs w:val="24"/>
-          <w:lang w:val="en-US"/>
-        </w:rPr>
-        <w:t>g</w:t>
-      </w:r>
-      <w:r>
-        <w:rPr>
-          <w:szCs w:val="24"/>
-        </w:rPr>
-        <w:t xml:space="preserve"> </w:t>
-      </w:r>
-      <w:r>
-        <w:rPr>
-          <w:szCs w:val="24"/>
-        </w:rPr>
-        <w:t xml:space="preserve">помещается в резонатор и если потери в резонаторе будут превышать усиление </w:t>
-      </w:r>
-      <w:r>
-        <w:rPr>
-          <w:szCs w:val="24"/>
-          <w:lang w:val="en-US"/>
-        </w:rPr>
-        <w:t>g</w:t>
-      </w:r>
-      <w:r>
-        <w:rPr>
-          <w:szCs w:val="24"/>
-        </w:rPr>
-        <w:t>, то такая среда не будет усиливающей. Поэтому очень важно исследовать вопрос, связанный с коэффициентом оптического усиления. Для этого используется метод</w:t>
-      </w:r>
-      <w:r>
-        <w:rPr>
-          <w:szCs w:val="24"/>
-        </w:rPr>
-        <w:t xml:space="preserve"> </w:t>
-      </w:r>
-      <w:r>
-        <w:rPr>
-          <w:szCs w:val="24"/>
-          <w:lang w:val="en-US"/>
-        </w:rPr>
-        <w:t>VSL</w:t>
-      </w:r>
-      <w:r>
-        <w:rPr>
-          <w:szCs w:val="24"/>
-        </w:rPr>
-        <w:t>, который</w:t>
-      </w:r>
-      <w:r>
-        <w:rPr>
-          <w:szCs w:val="24"/>
-        </w:rPr>
-        <w:t xml:space="preserve"> был разработан Шакли </w:t>
-      </w:r>
-      <w:r>
-        <w:rPr>
-          <w:szCs w:val="24"/>
-        </w:rPr>
-        <w:t>[</w:t>
-      </w:r>
-      <w:r>
-        <w:t>Shaklee, K.L., Nahory, R.E. and Leheny, R.F. (1973) Optical gain in semiconductors, J. Luminescence 7, 284-309</w:t>
-      </w:r>
-      <w:r>
-        <w:rPr>
-          <w:szCs w:val="24"/>
-        </w:rPr>
-        <w:t>]</w:t>
-      </w:r>
-      <w:r>
-        <w:rPr>
-          <w:szCs w:val="24"/>
-        </w:rPr>
-        <w:t xml:space="preserve"> в 1971 году для из</w:t>
-      </w:r>
-      <w:r>
-        <w:rPr>
-          <w:szCs w:val="24"/>
-        </w:rPr>
-        <w:t>мерения</w:t>
-      </w:r>
-      <w:r>
-        <w:rPr>
-          <w:szCs w:val="24"/>
-        </w:rPr>
-        <w:t xml:space="preserve"> коэффициента оптического усиления </w:t>
-      </w:r>
-      <w:r>
-        <w:rPr>
-          <w:szCs w:val="24"/>
-          <w:lang w:val="en-US"/>
-        </w:rPr>
-        <w:t>g</w:t>
-      </w:r>
-      <w:r>
-        <w:rPr>
-          <w:szCs w:val="24"/>
-        </w:rPr>
-        <w:t xml:space="preserve"> в полупроводниках.  </w:t>
-      </w:r>
-    </w:p>
-    <w:p>
-      <w:pPr>
-        <w:rPr>
-          <w:szCs w:val="24"/>
-        </w:rPr>
-      </w:pPr>
-      <w:r>
-        <w:rPr>
-          <w:szCs w:val="24"/>
-        </w:rPr>
-        <w:tab/>
-      </w:r>
-      <w:r>
-        <w:rPr>
-          <w:szCs w:val="24"/>
-        </w:rPr>
-        <w:t xml:space="preserve">Метод </w:t>
-      </w:r>
-      <w:r>
-        <w:rPr>
-          <w:szCs w:val="24"/>
-          <w:lang w:val="en-US"/>
-        </w:rPr>
-        <w:t>VSL</w:t>
-      </w:r>
-      <w:r>
-        <w:rPr>
-          <w:szCs w:val="24"/>
-        </w:rPr>
-        <w:t xml:space="preserve"> </w:t>
-      </w:r>
-      <w:r>
-        <w:rPr>
-          <w:szCs w:val="24"/>
-        </w:rPr>
-        <w:t>схематически показан на рис.</w:t>
-      </w:r>
-      <w:r>
-        <w:rPr>
-          <w:szCs w:val="24"/>
-        </w:rPr>
-        <w:t xml:space="preserve"> 1.4.1</w:t>
-      </w:r>
-      <w:r>
-        <w:rPr>
-          <w:szCs w:val="24"/>
-        </w:rPr>
-        <w:t xml:space="preserve"> </w:t>
-      </w:r>
-      <w:r>
-        <w:rPr>
-          <w:szCs w:val="24"/>
-        </w:rPr>
-        <w:t>a)</w:t>
-      </w:r>
-      <w:r>
-        <w:rPr>
-          <w:szCs w:val="24"/>
-        </w:rPr>
-        <w:t>:</w:t>
-      </w:r>
-      <w:r>
-        <w:rPr>
-          <w:szCs w:val="24"/>
-        </w:rPr>
-        <w:t xml:space="preserve"> </w:t>
-      </w:r>
-      <w:r>
-        <w:rPr>
-          <w:szCs w:val="24"/>
-        </w:rPr>
-        <w:t>излучение накачки проходит через цилиндрическую линзу</w:t>
-      </w:r>
-      <w:r>
-        <w:rPr>
-          <w:szCs w:val="24"/>
-        </w:rPr>
-        <w:t xml:space="preserve"> (1)</w:t>
-      </w:r>
-      <w:r>
-        <w:rPr>
-          <w:szCs w:val="24"/>
-        </w:rPr>
-        <w:t xml:space="preserve">, чтобы сформировать полоску. </w:t>
-      </w:r>
-      <w:r>
-        <w:rPr>
-          <w:szCs w:val="24"/>
-        </w:rPr>
-        <w:t>С двух сторон от полоски расположены непрозрачные экраны</w:t>
-      </w:r>
-      <w:r>
-        <w:rPr>
-          <w:szCs w:val="24"/>
-        </w:rPr>
-        <w:t xml:space="preserve"> (2)</w:t>
-      </w:r>
-      <w:r>
-        <w:rPr>
-          <w:szCs w:val="24"/>
-        </w:rPr>
-        <w:t xml:space="preserve">, которые </w:t>
-      </w:r>
-      <w:r>
-        <w:rPr>
-          <w:szCs w:val="24"/>
-        </w:rPr>
-        <w:t>пропускают только часть полоски</w:t>
-      </w:r>
-      <w:r>
-        <w:rPr>
-          <w:szCs w:val="24"/>
-          <w:highlight w:val="yellow"/>
-        </w:rPr>
-        <w:t>,</w:t>
-      </w:r>
-      <w:r>
-        <w:rPr>
-          <w:szCs w:val="24"/>
-          <w:highlight w:val="yellow"/>
-        </w:rPr>
-        <w:t xml:space="preserve"> тем самым </w:t>
-      </w:r>
-      <w:r>
-        <w:rPr>
-          <w:szCs w:val="24"/>
-          <w:highlight w:val="yellow"/>
-        </w:rPr>
-        <w:t>позволяют менять</w:t>
-      </w:r>
-      <w:r>
-        <w:rPr>
-          <w:szCs w:val="24"/>
-          <w:highlight w:val="yellow"/>
-        </w:rPr>
-        <w:t xml:space="preserve"> </w:t>
-      </w:r>
-      <w:r>
-        <w:rPr>
-          <w:szCs w:val="24"/>
-          <w:highlight w:val="yellow"/>
-        </w:rPr>
-        <w:t xml:space="preserve">ее </w:t>
-      </w:r>
-      <w:r>
-        <w:rPr>
-          <w:szCs w:val="24"/>
-          <w:highlight w:val="yellow"/>
-        </w:rPr>
-        <w:t xml:space="preserve">длину. </w:t>
-      </w:r>
-      <w:r>
-        <w:rPr>
-          <w:szCs w:val="24"/>
-          <w:highlight w:val="yellow"/>
-        </w:rPr>
-        <w:t>Излучение накачки падает на люминесцирующую структуру и спектр люминесц</w:t>
-      </w:r>
-      <w:r>
-        <w:rPr>
-          <w:szCs w:val="24"/>
-          <w:highlight w:val="yellow"/>
-        </w:rPr>
-        <w:t>енции собирается с торца структуры</w:t>
-      </w:r>
-      <w:r>
-        <w:rPr>
-          <w:szCs w:val="24"/>
-          <w:highlight w:val="yellow"/>
-        </w:rPr>
-        <w:t xml:space="preserve"> (3)</w:t>
-      </w:r>
-      <w:r>
-        <w:rPr>
-          <w:szCs w:val="24"/>
-          <w:highlight w:val="yellow"/>
-        </w:rPr>
-        <w:t xml:space="preserve"> в спектрометр</w:t>
-      </w:r>
-      <w:r>
-        <w:rPr>
-          <w:szCs w:val="24"/>
-          <w:highlight w:val="yellow"/>
-        </w:rPr>
-        <w:t xml:space="preserve"> (4)</w:t>
-      </w:r>
-      <w:r>
-        <w:rPr>
-          <w:szCs w:val="24"/>
-          <w:highlight w:val="yellow"/>
-        </w:rPr>
-        <w:t>.</w:t>
-      </w:r>
-      <w:r>
-        <w:rPr>
-          <w:szCs w:val="24"/>
-          <w:highlight w:val="yellow"/>
-        </w:rPr>
-        <w:t xml:space="preserve"> Как показано</w:t>
-      </w:r>
-      <w:r>
-        <w:rPr>
-          <w:szCs w:val="24"/>
-        </w:rPr>
-        <w:t xml:space="preserve"> на рис. 1.4.1 </w:t>
-      </w:r>
-      <w:r>
-        <w:rPr>
-          <w:szCs w:val="24"/>
-          <w:lang w:val="en-US"/>
-        </w:rPr>
-        <w:t>b</w:t>
-      </w:r>
-      <w:r>
-        <w:rPr>
-          <w:szCs w:val="24"/>
-        </w:rPr>
-        <w:t xml:space="preserve">) </w:t>
-      </w:r>
-      <w:r>
-        <w:rPr>
-          <w:szCs w:val="24"/>
-        </w:rPr>
-        <w:t>спектр люминесценции сужается с увеличением длины полоски, что связано с эффектом усиленного спонтанного излучения</w:t>
-      </w:r>
-      <w:r>
-        <w:rPr>
-          <w:szCs w:val="24"/>
-        </w:rPr>
-        <w:t xml:space="preserve"> (УСИ)</w:t>
-      </w:r>
-      <w:r>
-        <w:rPr>
-          <w:szCs w:val="24"/>
-        </w:rPr>
-        <w:t>.</w:t>
-      </w:r>
-    </w:p>
-    <w:p>
-      <w:pPr>
-        <w:rPr>
-          <w:color w:val="000000" w:themeColor="text1"/>
-        </w:rPr>
-      </w:pPr>
-      <w:r>
-        <w:rPr>
-          <w:szCs w:val="24"/>
-        </w:rPr>
         <w:tab/>
       </w:r>
       <w:r>
@@ -11189,10 +11372,10 @@
           <w:position w:val="-12"/>
         </w:rPr>
         <w:object w:dxaOrig="999" w:dyaOrig="380">
-          <v:shape id="_x0000_i1059" type="#_x0000_t75" style="width:50.25pt;height:18.75pt" o:ole="">
+          <v:shape id="_x0000_i1059" type="#_x0000_t75" style="width:50.1pt;height:18.8pt" o:ole="">
             <v:imagedata r:id="rId104" o:title=""/>
           </v:shape>
-          <o:OLEObject Type="Embed" ProgID="Equation.DSMT4" ShapeID="_x0000_i1059" DrawAspect="Content" ObjectID="_1601057720" r:id="rId105"/>
+          <o:OLEObject Type="Embed" ProgID="Equation.DSMT4" ShapeID="_x0000_i1059" DrawAspect="Content" ObjectID="_1601071441" r:id="rId105"/>
         </w:object>
       </w:r>
       <w:r>
@@ -11277,10 +11460,10 @@
           <w:position w:val="-18"/>
         </w:rPr>
         <w:object w:dxaOrig="4060" w:dyaOrig="520">
-          <v:shape id="_x0000_i1060" type="#_x0000_t75" style="width:203.25pt;height:26.25pt" o:ole="">
+          <v:shape id="_x0000_i1060" type="#_x0000_t75" style="width:203.5pt;height:26.3pt" o:ole="">
             <v:imagedata r:id="rId106" o:title=""/>
           </v:shape>
-          <o:OLEObject Type="Embed" ProgID="Equation.DSMT4" ShapeID="_x0000_i1060" DrawAspect="Content" ObjectID="_1601057721" r:id="rId107"/>
+          <o:OLEObject Type="Embed" ProgID="Equation.DSMT4" ShapeID="_x0000_i1060" DrawAspect="Content" ObjectID="_1601071442" r:id="rId107"/>
         </w:object>
       </w:r>
       <w:r>
@@ -11498,6 +11681,7 @@
         <w:rPr>
           <w:szCs w:val="24"/>
         </w:rPr>
+        <w:lastRenderedPageBreak/>
         <w:tab/>
       </w:r>
       <w:r>
@@ -11505,10 +11689,10 @@
           <w:position w:val="-30"/>
         </w:rPr>
         <w:object w:dxaOrig="2360" w:dyaOrig="720">
-          <v:shape id="_x0000_i1061" type="#_x0000_t75" style="width:117.75pt;height:36pt" o:ole="">
+          <v:shape id="_x0000_i1061" type="#_x0000_t75" style="width:117.7pt;height:36.3pt" o:ole="">
             <v:imagedata r:id="rId108" o:title=""/>
           </v:shape>
-          <o:OLEObject Type="Embed" ProgID="Equation.DSMT4" ShapeID="_x0000_i1061" DrawAspect="Content" ObjectID="_1601057722" r:id="rId109"/>
+          <o:OLEObject Type="Embed" ProgID="Equation.DSMT4" ShapeID="_x0000_i1061" DrawAspect="Content" ObjectID="_1601071443" r:id="rId109"/>
         </w:object>
       </w:r>
       <w:r>
@@ -11729,7 +11913,6 @@
           <w:noProof/>
           <w:lang w:eastAsia="ru-RU"/>
         </w:rPr>
-        <w:lastRenderedPageBreak/>
         <w:drawing>
           <wp:inline distT="0" distB="0" distL="0" distR="0">
             <wp:extent cx="7099300" cy="2495550"/>
@@ -12005,10 +12188,10 @@
           <w:lang w:val="en-US"/>
         </w:rPr>
         <w:object w:dxaOrig="279" w:dyaOrig="380">
-          <v:shape id="_x0000_i1062" type="#_x0000_t75" style="width:14.25pt;height:18.75pt" o:ole="">
+          <v:shape id="_x0000_i1062" type="#_x0000_t75" style="width:14.4pt;height:18.8pt" o:ole="">
             <v:imagedata r:id="rId111" o:title=""/>
           </v:shape>
-          <o:OLEObject Type="Embed" ProgID="Equation.DSMT4" ShapeID="_x0000_i1062" DrawAspect="Content" ObjectID="_1601057723" r:id="rId112"/>
+          <o:OLEObject Type="Embed" ProgID="Equation.DSMT4" ShapeID="_x0000_i1062" DrawAspect="Content" ObjectID="_1601071444" r:id="rId112"/>
         </w:object>
       </w:r>
       <w:r>
@@ -12067,10 +12250,10 @@
           <w:lang w:val="en-US"/>
         </w:rPr>
         <w:object w:dxaOrig="300" w:dyaOrig="380">
-          <v:shape id="_x0000_i1063" type="#_x0000_t75" style="width:15pt;height:18.75pt" o:ole="">
+          <v:shape id="_x0000_i1063" type="#_x0000_t75" style="width:15.05pt;height:18.8pt" o:ole="">
             <v:imagedata r:id="rId113" o:title=""/>
           </v:shape>
-          <o:OLEObject Type="Embed" ProgID="Equation.DSMT4" ShapeID="_x0000_i1063" DrawAspect="Content" ObjectID="_1601057724" r:id="rId114"/>
+          <o:OLEObject Type="Embed" ProgID="Equation.DSMT4" ShapeID="_x0000_i1063" DrawAspect="Content" ObjectID="_1601071445" r:id="rId114"/>
         </w:object>
       </w:r>
       <w:r>
@@ -12129,10 +12312,10 @@
           <w:lang w:val="en-US"/>
         </w:rPr>
         <w:object w:dxaOrig="340" w:dyaOrig="380">
-          <v:shape id="_x0000_i1064" type="#_x0000_t75" style="width:17.25pt;height:18.75pt" o:ole="">
+          <v:shape id="_x0000_i1064" type="#_x0000_t75" style="width:17.55pt;height:18.8pt" o:ole="">
             <v:imagedata r:id="rId115" o:title=""/>
           </v:shape>
-          <o:OLEObject Type="Embed" ProgID="Equation.DSMT4" ShapeID="_x0000_i1064" DrawAspect="Content" ObjectID="_1601057725" r:id="rId116"/>
+          <o:OLEObject Type="Embed" ProgID="Equation.DSMT4" ShapeID="_x0000_i1064" DrawAspect="Content" ObjectID="_1601071446" r:id="rId116"/>
         </w:object>
       </w:r>
       <w:r>
@@ -12179,10 +12362,10 @@
           <w:lang w:val="en-US"/>
         </w:rPr>
         <w:object w:dxaOrig="300" w:dyaOrig="380">
-          <v:shape id="_x0000_i1065" type="#_x0000_t75" style="width:15pt;height:18.75pt" o:ole="">
+          <v:shape id="_x0000_i1065" type="#_x0000_t75" style="width:15.05pt;height:18.8pt" o:ole="">
             <v:imagedata r:id="rId117" o:title=""/>
           </v:shape>
-          <o:OLEObject Type="Embed" ProgID="Equation.DSMT4" ShapeID="_x0000_i1065" DrawAspect="Content" ObjectID="_1601057726" r:id="rId118"/>
+          <o:OLEObject Type="Embed" ProgID="Equation.DSMT4" ShapeID="_x0000_i1065" DrawAspect="Content" ObjectID="_1601071447" r:id="rId118"/>
         </w:object>
       </w:r>
       <w:r>
@@ -12241,10 +12424,10 @@
           <w:lang w:val="en-US"/>
         </w:rPr>
         <w:object w:dxaOrig="320" w:dyaOrig="380">
-          <v:shape id="_x0000_i1066" type="#_x0000_t75" style="width:15.75pt;height:18.75pt" o:ole="">
+          <v:shape id="_x0000_i1066" type="#_x0000_t75" style="width:15.65pt;height:18.8pt" o:ole="">
             <v:imagedata r:id="rId119" o:title=""/>
           </v:shape>
-          <o:OLEObject Type="Embed" ProgID="Equation.DSMT4" ShapeID="_x0000_i1066" DrawAspect="Content" ObjectID="_1601057727" r:id="rId120"/>
+          <o:OLEObject Type="Embed" ProgID="Equation.DSMT4" ShapeID="_x0000_i1066" DrawAspect="Content" ObjectID="_1601071448" r:id="rId120"/>
         </w:object>
       </w:r>
       <w:r>
@@ -12419,10 +12602,10 @@
           <w:lang w:val="en-US"/>
         </w:rPr>
         <w:object w:dxaOrig="2840" w:dyaOrig="620">
-          <v:shape id="_x0000_i1067" type="#_x0000_t75" style="width:141.75pt;height:30.75pt" o:ole="">
+          <v:shape id="_x0000_i1067" type="#_x0000_t75" style="width:141.5pt;height:30.7pt" o:ole="">
             <v:imagedata r:id="rId121" o:title=""/>
           </v:shape>
-          <o:OLEObject Type="Embed" ProgID="Equation.DSMT4" ShapeID="_x0000_i1067" DrawAspect="Content" ObjectID="_1601057728" r:id="rId122"/>
+          <o:OLEObject Type="Embed" ProgID="Equation.DSMT4" ShapeID="_x0000_i1067" DrawAspect="Content" ObjectID="_1601071449" r:id="rId122"/>
         </w:object>
       </w:r>
       <w:r>
@@ -12459,10 +12642,10 @@
           <w:lang w:val="en-US"/>
         </w:rPr>
         <w:object w:dxaOrig="2180" w:dyaOrig="680">
-          <v:shape id="_x0000_i1068" type="#_x0000_t75" style="width:108.75pt;height:33.75pt" o:ole="">
+          <v:shape id="_x0000_i1068" type="#_x0000_t75" style="width:108.95pt;height:33.8pt" o:ole="">
             <v:imagedata r:id="rId123" o:title=""/>
           </v:shape>
-          <o:OLEObject Type="Embed" ProgID="Equation.DSMT4" ShapeID="_x0000_i1068" DrawAspect="Content" ObjectID="_1601057729" r:id="rId124"/>
+          <o:OLEObject Type="Embed" ProgID="Equation.DSMT4" ShapeID="_x0000_i1068" DrawAspect="Content" ObjectID="_1601071450" r:id="rId124"/>
         </w:object>
       </w:r>
       <w:r>
@@ -12498,10 +12681,10 @@
           <w:position w:val="-26"/>
         </w:rPr>
         <w:object w:dxaOrig="2000" w:dyaOrig="560">
-          <v:shape id="_x0000_i1069" type="#_x0000_t75" style="width:100.5pt;height:27.75pt" o:ole="">
+          <v:shape id="_x0000_i1069" type="#_x0000_t75" style="width:100.8pt;height:27.55pt" o:ole="">
             <v:imagedata r:id="rId125" o:title=""/>
           </v:shape>
-          <o:OLEObject Type="Embed" ProgID="Equation.DSMT4" ShapeID="_x0000_i1069" DrawAspect="Content" ObjectID="_1601057730" r:id="rId126"/>
+          <o:OLEObject Type="Embed" ProgID="Equation.DSMT4" ShapeID="_x0000_i1069" DrawAspect="Content" ObjectID="_1601071451" r:id="rId126"/>
         </w:object>
       </w:r>
     </w:p>
@@ -12733,6 +12916,7 @@
         <w:rPr>
           <w:szCs w:val="24"/>
         </w:rPr>
+        <w:lastRenderedPageBreak/>
         <w:t xml:space="preserve"> </w:t>
       </w:r>
       <w:r>
@@ -12944,11 +13128,7 @@
         <w:t xml:space="preserve"> в спазере ограничения накладывает только длина нелокальности. Длина нелокальности – расстояние, которое </w:t>
       </w:r>
       <w:r>
-        <w:t xml:space="preserve">проходит электрон со скоростью </w:t>
-      </w:r>
-      <w:r>
-        <w:lastRenderedPageBreak/>
-        <w:t>Ферми</w:t>
+        <w:t>проходит электрон со скоростью Ферми</w:t>
       </w:r>
       <w:r>
         <w:t xml:space="preserve"> </w:t>
@@ -13099,10 +13279,10 @@
           <w:position w:val="-24"/>
         </w:rPr>
         <w:object w:dxaOrig="499" w:dyaOrig="660">
-          <v:shape id="_x0000_i1070" type="#_x0000_t75" style="width:25.5pt;height:33pt" o:ole="">
+          <v:shape id="_x0000_i1070" type="#_x0000_t75" style="width:25.65pt;height:33.2pt" o:ole="">
             <v:imagedata r:id="rId128" o:title=""/>
           </v:shape>
-          <o:OLEObject Type="Embed" ProgID="Equation.DSMT4" ShapeID="_x0000_i1070" DrawAspect="Content" ObjectID="_1601057731" r:id="rId129"/>
+          <o:OLEObject Type="Embed" ProgID="Equation.DSMT4" ShapeID="_x0000_i1070" DrawAspect="Content" ObjectID="_1601071452" r:id="rId129"/>
         </w:object>
       </w:r>
       <w:r>
@@ -13152,7 +13332,11 @@
         <w:t>добротность плазмонного резонанса</w:t>
       </w:r>
       <w:r>
-        <w:t xml:space="preserve">. Так как для серебряной наночастицы </w:t>
+        <w:t xml:space="preserve">. Так как для серебряной </w:t>
+      </w:r>
+      <w:r>
+        <w:lastRenderedPageBreak/>
+        <w:t xml:space="preserve">наночастицы </w:t>
       </w:r>
       <w:r>
         <w:rPr>
@@ -13989,7 +14173,6 @@
           <w:szCs w:val="24"/>
           <w:lang w:val="en-US"/>
         </w:rPr>
-        <w:lastRenderedPageBreak/>
         <w:t>Tuck C.</w:t>
       </w:r>
       <w:r>
@@ -15693,7 +15876,7 @@
 </file>
 
 <file path=customXml/itemProps1.xml><?xml version="1.0" encoding="utf-8"?>
-<ds:datastoreItem xmlns:ds="http://schemas.openxmlformats.org/officeDocument/2006/customXml" ds:itemID="{42AA1F1D-DB9A-4E14-8967-25593C331778}">
+<ds:datastoreItem xmlns:ds="http://schemas.openxmlformats.org/officeDocument/2006/customXml" ds:itemID="{092504B2-0D34-4F89-9BCF-C48CEB10AABB}">
   <ds:schemaRefs>
     <ds:schemaRef ds:uri="http://schemas.openxmlformats.org/officeDocument/2006/bibliography"/>
   </ds:schemaRefs>

</xml_diff>